<commit_message>
Puntos 3 y 6 solucionados
Puntos 3 y 6 solucionados. Diccionarios implementados correctamente. Revisar si pueden ser referenciados dentro del source code
Puntos a tratar actualizados
</commit_message>
<xml_diff>
--- a/Pendientes_Proyecto.docx
+++ b/Pendientes_Proyecto.docx
@@ -2,6 +2,152 @@
 <file path=word/document.xml><?xml version="1.0" encoding="utf-8"?>
 <w:document xmlns:wpc="http://schemas.microsoft.com/office/word/2010/wordprocessingCanvas" xmlns:cx="http://schemas.microsoft.com/office/drawing/2014/chartex" xmlns:cx1="http://schemas.microsoft.com/office/drawing/2015/9/8/chartex" xmlns:cx2="http://schemas.microsoft.com/office/drawing/2015/10/21/chartex" xmlns:cx3="http://schemas.microsoft.com/office/drawing/2016/5/9/chartex" xmlns:cx4="http://schemas.microsoft.com/office/drawing/2016/5/10/chartex" xmlns:cx5="http://schemas.microsoft.com/office/drawing/2016/5/11/chartex" xmlns:cx6="http://schemas.microsoft.com/office/drawing/2016/5/12/chartex" xmlns:cx7="http://schemas.microsoft.com/office/drawing/2016/5/13/chartex" xmlns:cx8="http://schemas.microsoft.com/office/drawing/2016/5/14/chartex" xmlns:mc="http://schemas.openxmlformats.org/markup-compatibility/2006" xmlns:aink="http://schemas.microsoft.com/office/drawing/2016/ink" xmlns:am3d="http://schemas.microsoft.com/office/drawing/2017/model3d" xmlns:o="urn:schemas-microsoft-com:office:office" xmlns:oel="http://schemas.microsoft.com/office/2019/extlst" xmlns:r="http://schemas.openxmlformats.org/officeDocument/2006/relationships" xmlns:m="http://schemas.openxmlformats.org/officeDocument/2006/math" xmlns:v="urn:schemas-microsoft-com:vml" xmlns:wp14="http://schemas.microsoft.com/office/word/2010/wordprocessingDrawing" xmlns:wp="http://schemas.openxmlformats.org/drawingml/2006/wordprocessingDrawing" xmlns:w10="urn:schemas-microsoft-com:office:word" xmlns:w="http://schemas.openxmlformats.org/wordprocessingml/2006/main" xmlns:w14="http://schemas.microsoft.com/office/word/2010/wordml" xmlns:w15="http://schemas.microsoft.com/office/word/2012/wordml" xmlns:w16cex="http://schemas.microsoft.com/office/word/2018/wordml/cex" xmlns:w16cid="http://schemas.microsoft.com/office/word/2016/wordml/cid" xmlns:w16="http://schemas.microsoft.com/office/word/2018/wordml" xmlns:w16du="http://schemas.microsoft.com/office/word/2023/wordml/word16du" xmlns:w16sdtdh="http://schemas.microsoft.com/office/word/2020/wordml/sdtdatahash" xmlns:w16se="http://schemas.microsoft.com/office/word/2015/wordml/symex" xmlns:wpg="http://schemas.microsoft.com/office/word/2010/wordprocessingGroup" xmlns:wpi="http://schemas.microsoft.com/office/word/2010/wordprocessingInk" xmlns:wne="http://schemas.microsoft.com/office/word/2006/wordml" xmlns:wps="http://schemas.microsoft.com/office/word/2010/wordprocessingShape" mc:Ignorable="w14 w15 w16se w16cid w16 w16cex w16sdtdh w16du wp14">
   <w:body>
+    <w:tbl>
+      <w:tblPr>
+        <w:tblStyle w:val="Tablaconcuadrcula"/>
+        <w:tblW w:w="0" w:type="auto"/>
+        <w:tblLook w:val="04A0" w:firstRow="1" w:lastRow="0" w:firstColumn="1" w:lastColumn="0" w:noHBand="0" w:noVBand="1"/>
+      </w:tblPr>
+      <w:tblGrid>
+        <w:gridCol w:w="4675"/>
+        <w:gridCol w:w="4675"/>
+      </w:tblGrid>
+      <w:tr>
+        <w:tc>
+          <w:tcPr>
+            <w:tcW w:w="4675" w:type="dxa"/>
+          </w:tcPr>
+          <w:p>
+            <w:pPr>
+              <w:rPr>
+                <w:b/>
+                <w:bCs/>
+                <w:sz w:val="24"/>
+                <w:szCs w:val="24"/>
+                <w:lang w:val="en-US"/>
+              </w:rPr>
+            </w:pPr>
+            <w:r>
+              <w:rPr>
+                <w:b/>
+                <w:bCs/>
+                <w:sz w:val="24"/>
+                <w:szCs w:val="24"/>
+                <w:lang w:val="en-US"/>
+              </w:rPr>
+              <w:t>Solucionado</w:t>
+            </w:r>
+          </w:p>
+        </w:tc>
+        <w:tc>
+          <w:tcPr>
+            <w:tcW w:w="4675" w:type="dxa"/>
+            <w:shd w:val="clear" w:color="auto" w:fill="00B050"/>
+          </w:tcPr>
+          <w:p>
+            <w:pPr>
+              <w:rPr>
+                <w:b/>
+                <w:bCs/>
+                <w:sz w:val="24"/>
+                <w:szCs w:val="24"/>
+                <w:lang w:val="en-US"/>
+              </w:rPr>
+            </w:pPr>
+          </w:p>
+        </w:tc>
+      </w:tr>
+      <w:tr>
+        <w:tc>
+          <w:tcPr>
+            <w:tcW w:w="4675" w:type="dxa"/>
+          </w:tcPr>
+          <w:p>
+            <w:pPr>
+              <w:rPr>
+                <w:b/>
+                <w:bCs/>
+                <w:sz w:val="24"/>
+                <w:szCs w:val="24"/>
+                <w:lang w:val="en-US"/>
+              </w:rPr>
+            </w:pPr>
+            <w:r>
+              <w:rPr>
+                <w:b/>
+                <w:bCs/>
+                <w:sz w:val="24"/>
+                <w:szCs w:val="24"/>
+                <w:lang w:val="en-US"/>
+              </w:rPr>
+              <w:t>En proceso</w:t>
+            </w:r>
+          </w:p>
+        </w:tc>
+        <w:tc>
+          <w:tcPr>
+            <w:tcW w:w="4675" w:type="dxa"/>
+            <w:shd w:val="clear" w:color="auto" w:fill="FFFF00"/>
+          </w:tcPr>
+          <w:p>
+            <w:pPr>
+              <w:rPr>
+                <w:b/>
+                <w:bCs/>
+                <w:sz w:val="24"/>
+                <w:szCs w:val="24"/>
+                <w:lang w:val="en-US"/>
+              </w:rPr>
+            </w:pPr>
+          </w:p>
+        </w:tc>
+      </w:tr>
+      <w:tr>
+        <w:tc>
+          <w:tcPr>
+            <w:tcW w:w="4675" w:type="dxa"/>
+          </w:tcPr>
+          <w:p>
+            <w:pPr>
+              <w:rPr>
+                <w:b/>
+                <w:bCs/>
+                <w:sz w:val="24"/>
+                <w:szCs w:val="24"/>
+                <w:lang w:val="en-US"/>
+              </w:rPr>
+            </w:pPr>
+            <w:r>
+              <w:rPr>
+                <w:b/>
+                <w:bCs/>
+                <w:sz w:val="24"/>
+                <w:szCs w:val="24"/>
+                <w:lang w:val="en-US"/>
+              </w:rPr>
+              <w:t>Sin corregir</w:t>
+            </w:r>
+          </w:p>
+        </w:tc>
+        <w:tc>
+          <w:tcPr>
+            <w:tcW w:w="4675" w:type="dxa"/>
+            <w:shd w:val="clear" w:color="auto" w:fill="FF0000"/>
+          </w:tcPr>
+          <w:p>
+            <w:pPr>
+              <w:rPr>
+                <w:b/>
+                <w:bCs/>
+                <w:sz w:val="24"/>
+                <w:szCs w:val="24"/>
+                <w:lang w:val="en-US"/>
+              </w:rPr>
+            </w:pPr>
+          </w:p>
+        </w:tc>
+      </w:tr>
+    </w:tbl>
     <w:p>
       <w:pPr>
         <w:rPr>
@@ -12,7 +158,9 @@
           <w:lang w:val="en-US"/>
         </w:rPr>
       </w:pPr>
-      <w:r>
+    </w:p>
+    <w:p>
+      <w:pPr>
         <w:rPr>
           <w:b/>
           <w:bCs/>
@@ -20,9 +168,7 @@
           <w:szCs w:val="24"/>
           <w:lang w:val="en-US"/>
         </w:rPr>
-        <w:t xml:space="preserve">Puntos a </w:t>
-      </w:r>
-      <w:proofErr w:type="spellStart"/>
+      </w:pPr>
       <w:r>
         <w:rPr>
           <w:b/>
@@ -31,9 +177,8 @@
           <w:szCs w:val="24"/>
           <w:lang w:val="en-US"/>
         </w:rPr>
-        <w:t>tratar</w:t>
-      </w:r>
-      <w:proofErr w:type="spellEnd"/>
+        <w:t>Puntos a tratar</w:t>
+      </w:r>
     </w:p>
     <w:p>
       <w:pPr>
@@ -53,9 +198,8 @@
           <w:szCs w:val="24"/>
           <w:lang w:val="en-US"/>
         </w:rPr>
-        <w:t xml:space="preserve">Contador (Codio </w:t>
-      </w:r>
-      <w:proofErr w:type="spellStart"/>
+        <w:t>Contador (Codi</w:t>
+      </w:r>
       <w:r>
         <w:rPr>
           <w:b/>
@@ -64,9 +208,8 @@
           <w:szCs w:val="24"/>
           <w:lang w:val="en-US"/>
         </w:rPr>
-        <w:t>fuente</w:t>
-      </w:r>
-      <w:proofErr w:type="spellEnd"/>
+        <w:t>g</w:t>
+      </w:r>
       <w:r>
         <w:rPr>
           <w:b/>
@@ -75,7 +218,7 @@
           <w:szCs w:val="24"/>
           <w:lang w:val="en-US"/>
         </w:rPr>
-        <w:t>)</w:t>
+        <w:t>o fuente)</w:t>
       </w:r>
     </w:p>
     <w:p>
@@ -85,85 +228,53 @@
           <w:ilvl w:val="0"/>
           <w:numId w:val="3"/>
         </w:numPr>
-      </w:pPr>
-      <w:r>
-        <w:t xml:space="preserve">El Contador del </w:t>
-      </w:r>
-      <w:proofErr w:type="spellStart"/>
-      <w:r>
-        <w:t>stack</w:t>
-      </w:r>
-      <w:proofErr w:type="spellEnd"/>
-      <w:r>
-        <w:t xml:space="preserve"> </w:t>
-      </w:r>
-      <w:proofErr w:type="spellStart"/>
-      <w:r>
-        <w:t>segment</w:t>
-      </w:r>
-      <w:proofErr w:type="spellEnd"/>
-      <w:r>
-        <w:t xml:space="preserve"> debe UNICAMENTE debe incrementarse con líneas del tipo</w:t>
+        <w:rPr>
+          <w:highlight w:val="green"/>
+        </w:rPr>
+      </w:pPr>
+      <w:r>
+        <w:rPr>
+          <w:highlight w:val="green"/>
+        </w:rPr>
+        <w:t>El Contador del stack segment debe UNICAMENTE debe incrementarse con líneas del tipo</w:t>
       </w:r>
     </w:p>
     <w:p>
       <w:pPr>
         <w:pStyle w:val="Prrafodelista"/>
-      </w:pPr>
-      <w:r>
-        <w:t>“</w:t>
-      </w:r>
-      <w:proofErr w:type="spellStart"/>
-      <w:r>
-        <w:t>dw</w:t>
-      </w:r>
-      <w:proofErr w:type="spellEnd"/>
-      <w:r>
-        <w:t xml:space="preserve"> *numero* </w:t>
-      </w:r>
-      <w:proofErr w:type="gramStart"/>
-      <w:r>
-        <w:t>DUP(</w:t>
-      </w:r>
-      <w:proofErr w:type="gramEnd"/>
-      <w:r>
-        <w:t xml:space="preserve">*Numero o </w:t>
-      </w:r>
-      <w:proofErr w:type="spellStart"/>
-      <w:r>
-        <w:t>string</w:t>
-      </w:r>
-      <w:proofErr w:type="spellEnd"/>
-      <w:r>
-        <w:t>*)”. No se debe incrementar si:</w:t>
+        <w:rPr>
+          <w:highlight w:val="green"/>
+        </w:rPr>
+      </w:pPr>
+      <w:r>
+        <w:rPr>
+          <w:highlight w:val="green"/>
+        </w:rPr>
+        <w:t>“dw *numero* DUP(*Numero o string*)”. No se debe incrementar si:</w:t>
       </w:r>
     </w:p>
     <w:p>
       <w:pPr>
         <w:pStyle w:val="Prrafodelista"/>
-      </w:pPr>
-      <w:r>
-        <w:t xml:space="preserve">En vez de </w:t>
-      </w:r>
-      <w:proofErr w:type="spellStart"/>
-      <w:r>
-        <w:t>dw</w:t>
-      </w:r>
-      <w:proofErr w:type="spellEnd"/>
-      <w:r>
-        <w:t xml:space="preserve"> es </w:t>
-      </w:r>
-      <w:proofErr w:type="spellStart"/>
-      <w:r>
-        <w:t>db</w:t>
-      </w:r>
-      <w:proofErr w:type="spellEnd"/>
+        <w:rPr>
+          <w:highlight w:val="green"/>
+        </w:rPr>
+      </w:pPr>
+      <w:r>
+        <w:rPr>
+          <w:highlight w:val="green"/>
+        </w:rPr>
+        <w:t>En vez de dw es db</w:t>
+      </w:r>
     </w:p>
     <w:p>
       <w:pPr>
         <w:pStyle w:val="Prrafodelista"/>
       </w:pPr>
       <w:r>
+        <w:rPr>
+          <w:highlight w:val="green"/>
+        </w:rPr>
         <w:t>En lugar de DUP es DOBLE</w:t>
       </w:r>
     </w:p>
@@ -174,28 +285,15 @@
           <w:ilvl w:val="0"/>
           <w:numId w:val="3"/>
         </w:numPr>
-      </w:pPr>
-      <w:r>
-        <w:t xml:space="preserve">En el </w:t>
-      </w:r>
-      <w:proofErr w:type="spellStart"/>
-      <w:r>
-        <w:t>code</w:t>
-      </w:r>
-      <w:proofErr w:type="spellEnd"/>
-      <w:r>
-        <w:t xml:space="preserve"> </w:t>
-      </w:r>
-      <w:proofErr w:type="spellStart"/>
-      <w:r>
-        <w:t>segment</w:t>
-      </w:r>
-      <w:proofErr w:type="spellEnd"/>
-      <w:r>
-        <w:t xml:space="preserve"> e</w:t>
-      </w:r>
-      <w:r>
-        <w:t>l contador NO debe incrementarse con líneas que estén marcadas como “Error”</w:t>
+        <w:rPr>
+          <w:highlight w:val="green"/>
+        </w:rPr>
+      </w:pPr>
+      <w:r>
+        <w:rPr>
+          <w:highlight w:val="green"/>
+        </w:rPr>
+        <w:t>En el code segment el contador NO debe incrementarse con líneas que estén marcadas como “Error”</w:t>
       </w:r>
     </w:p>
     <w:p>
@@ -207,7 +305,6 @@
           <w:szCs w:val="24"/>
         </w:rPr>
       </w:pPr>
-      <w:proofErr w:type="spellStart"/>
       <w:r>
         <w:rPr>
           <w:b/>
@@ -217,7 +314,6 @@
         </w:rPr>
         <w:t>Codificacion</w:t>
       </w:r>
-      <w:proofErr w:type="spellEnd"/>
     </w:p>
     <w:p>
       <w:pPr>
@@ -226,20 +322,21 @@
           <w:ilvl w:val="0"/>
           <w:numId w:val="3"/>
         </w:numPr>
-      </w:pPr>
-      <w:r>
+        <w:rPr>
+          <w:highlight w:val="green"/>
+        </w:rPr>
+      </w:pPr>
+      <w:r>
+        <w:rPr>
+          <w:highlight w:val="green"/>
+        </w:rPr>
         <w:t>C</w:t>
       </w:r>
       <w:r>
-        <w:t xml:space="preserve">rear un diccionario de datos para almacenar cada etiqueta con su respectiva </w:t>
-      </w:r>
-      <w:proofErr w:type="spellStart"/>
-      <w:r>
-        <w:t>direccion</w:t>
-      </w:r>
-      <w:proofErr w:type="spellEnd"/>
-      <w:r>
-        <w:t xml:space="preserve">. </w:t>
+        <w:rPr>
+          <w:highlight w:val="green"/>
+        </w:rPr>
+        <w:t xml:space="preserve">rear un diccionario de datos para almacenar cada etiqueta con su respectiva direccion. </w:t>
       </w:r>
     </w:p>
     <w:p>
@@ -249,8 +346,14 @@
           <w:ilvl w:val="0"/>
           <w:numId w:val="3"/>
         </w:numPr>
-      </w:pPr>
-      <w:r>
+        <w:rPr>
+          <w:highlight w:val="yellow"/>
+        </w:rPr>
+      </w:pPr>
+      <w:r>
+        <w:rPr>
+          <w:highlight w:val="yellow"/>
+        </w:rPr>
         <w:t>A las instrucciones de salto, agregar la dirección de la etiqueta en la codificación</w:t>
       </w:r>
     </w:p>
@@ -261,30 +364,15 @@
           <w:ilvl w:val="0"/>
           <w:numId w:val="3"/>
         </w:numPr>
-      </w:pPr>
-      <w:r>
+        <w:rPr>
+          <w:highlight w:val="red"/>
+        </w:rPr>
+      </w:pPr>
+      <w:r>
+        <w:rPr>
+          <w:highlight w:val="red"/>
+        </w:rPr>
         <w:t>Agregar una validación para que aquellas instrucciones de salto que usen una etiqueta que no exista o este definida después de esta instrucción, se marque como “Error”</w:t>
-      </w:r>
-    </w:p>
-    <w:p>
-      <w:pPr>
-        <w:pStyle w:val="Prrafodelista"/>
-      </w:pPr>
-    </w:p>
-    <w:p>
-      <w:pPr>
-        <w:pStyle w:val="Prrafodelista"/>
-        <w:rPr>
-          <w:b/>
-          <w:bCs/>
-        </w:rPr>
-      </w:pPr>
-      <w:r>
-        <w:rPr>
-          <w:b/>
-          <w:bCs/>
-        </w:rPr>
-        <w:t>IMPORTANTE</w:t>
       </w:r>
     </w:p>
     <w:p>
@@ -294,46 +382,39 @@
           <w:ilvl w:val="0"/>
           <w:numId w:val="3"/>
         </w:numPr>
-      </w:pPr>
-      <w:r>
-        <w:t>Crear un</w:t>
-      </w:r>
-      <w:r>
-        <w:t xml:space="preserve"> diccionario de variables, que incluya</w:t>
-      </w:r>
-      <w:r>
-        <w:t xml:space="preserve"> el nombre de</w:t>
-      </w:r>
-      <w:r>
-        <w:t xml:space="preserve"> la</w:t>
-      </w:r>
-      <w:r>
-        <w:t>s</w:t>
-      </w:r>
-      <w:r>
-        <w:t xml:space="preserve"> variable</w:t>
-      </w:r>
-      <w:r>
-        <w:t>s</w:t>
-      </w:r>
-      <w:r>
-        <w:t xml:space="preserve"> con su respectiva </w:t>
-      </w:r>
-      <w:proofErr w:type="spellStart"/>
-      <w:r>
-        <w:t>direccion</w:t>
-      </w:r>
-      <w:proofErr w:type="spellEnd"/>
-      <w:r>
-        <w:t xml:space="preserve">. (Las variables que están en la tabla de símbolos junto con su respectiva </w:t>
-      </w:r>
-      <w:proofErr w:type="spellStart"/>
-      <w:r>
-        <w:t>direccion</w:t>
-      </w:r>
-      <w:proofErr w:type="spellEnd"/>
-      <w:r>
-        <w:t>)</w:t>
+        <w:rPr>
+          <w:highlight w:val="green"/>
+        </w:rPr>
+      </w:pPr>
+      <w:r>
+        <w:rPr>
+          <w:highlight w:val="green"/>
+        </w:rPr>
+        <w:t>Crear un diccionario de variables, que incluya el nombre de las variables con su respectiva direccion. (Las variables que están en la tabla de símbolos junto con su respectiva direccion)</w:t>
+      </w:r>
+    </w:p>
+    <w:p>
+      <w:pPr>
+        <w:pStyle w:val="Prrafodelista"/>
+        <w:rPr>
+          <w:highlight w:val="red"/>
+        </w:rPr>
+      </w:pPr>
+    </w:p>
+    <w:p>
+      <w:pPr>
+        <w:pStyle w:val="Prrafodelista"/>
+        <w:rPr>
+          <w:b/>
+          <w:bCs/>
+        </w:rPr>
+      </w:pPr>
+      <w:r>
+        <w:rPr>
+          <w:b/>
+          <w:bCs/>
+        </w:rPr>
+        <w:t>IMPORTANTE</w:t>
       </w:r>
     </w:p>
     <w:p>
@@ -343,9 +424,22 @@
           <w:ilvl w:val="0"/>
           <w:numId w:val="3"/>
         </w:numPr>
-      </w:pPr>
-      <w:r>
-        <w:t>Añadir mas validaciones y mejorar la codificación de instrucciones para que no marque como error instrucciones que hagan uso de variables. (La línea de la imagen debería codificarse)</w:t>
+        <w:rPr>
+          <w:highlight w:val="red"/>
+        </w:rPr>
+      </w:pPr>
+      <w:r>
+        <w:rPr>
+          <w:highlight w:val="red"/>
+          <w:u w:val="single"/>
+        </w:rPr>
+        <w:t>Añadir</w:t>
+      </w:r>
+      <w:r>
+        <w:rPr>
+          <w:highlight w:val="red"/>
+        </w:rPr>
+        <w:t xml:space="preserve"> mas validaciones y mejorar la codificación de instrucciones para que no marque como error instrucciones que hagan uso de variables. (La línea de la imagen debería codificarse)</w:t>
       </w:r>
     </w:p>
     <w:p>
@@ -353,6 +447,10 @@
         <w:ind w:left="360"/>
       </w:pPr>
       <w:r>
+        <w:rPr>
+          <w:noProof/>
+          <w:highlight w:val="red"/>
+        </w:rPr>
         <w:drawing>
           <wp:inline distT="0" distB="0" distL="0" distR="0" wp14:anchorId="0BC1290D" wp14:editId="2F20C95A">
             <wp:extent cx="5943600" cy="270510"/>
@@ -397,18 +495,15 @@
           <w:ilvl w:val="0"/>
           <w:numId w:val="3"/>
         </w:numPr>
-      </w:pPr>
-      <w:r>
-        <w:lastRenderedPageBreak/>
-        <w:t>En lugar de clasificar la instrucción como “</w:t>
-      </w:r>
-      <w:proofErr w:type="spellStart"/>
-      <w:r>
-        <w:t>etq</w:t>
-      </w:r>
-      <w:proofErr w:type="spellEnd"/>
-      <w:r>
-        <w:t>”, debe mostrar “Correcto”</w:t>
+        <w:rPr>
+          <w:highlight w:val="green"/>
+        </w:rPr>
+      </w:pPr>
+      <w:r>
+        <w:rPr>
+          <w:highlight w:val="green"/>
+        </w:rPr>
+        <w:t>En lugar de clasificar la instrucción como “etq”, debe mostrar “Correcto”</w:t>
       </w:r>
     </w:p>
     <w:p>
@@ -416,6 +511,10 @@
         <w:ind w:left="360"/>
       </w:pPr>
       <w:r>
+        <w:rPr>
+          <w:noProof/>
+          <w:highlight w:val="green"/>
+        </w:rPr>
         <w:drawing>
           <wp:inline distT="0" distB="0" distL="0" distR="0" wp14:anchorId="729D61A9" wp14:editId="63A831D8">
             <wp:extent cx="5943600" cy="238760"/>
@@ -472,104 +571,22 @@
           <w:b/>
           <w:bCs/>
         </w:rPr>
-        <w:t xml:space="preserve">orque creo que no se hace como debería la codificación, es decir, no se codifica según los casos de </w:t>
-      </w:r>
-      <w:proofErr w:type="spellStart"/>
+        <w:t>orque creo que no se hace como debería la codificación, es decir, no se codifica según los casos de re</w:t>
+      </w:r>
       <w:r>
         <w:rPr>
           <w:b/>
           <w:bCs/>
         </w:rPr>
-        <w:t>re</w:t>
+        <w:t>g</w:t>
       </w:r>
       <w:r>
         <w:rPr>
           <w:b/>
           <w:bCs/>
         </w:rPr>
-        <w:t>g</w:t>
-      </w:r>
-      <w:proofErr w:type="spellEnd"/>
-      <w:r>
-        <w:rPr>
-          <w:b/>
-          <w:bCs/>
-        </w:rPr>
-        <w:t>/</w:t>
-      </w:r>
-      <w:proofErr w:type="spellStart"/>
-      <w:r>
-        <w:rPr>
-          <w:b/>
-          <w:bCs/>
-        </w:rPr>
-        <w:t>mem</w:t>
-      </w:r>
-      <w:proofErr w:type="spellEnd"/>
-      <w:r>
-        <w:rPr>
-          <w:b/>
-          <w:bCs/>
-        </w:rPr>
-        <w:t xml:space="preserve">, </w:t>
-      </w:r>
-      <w:proofErr w:type="spellStart"/>
-      <w:r>
-        <w:rPr>
-          <w:b/>
-          <w:bCs/>
-        </w:rPr>
-        <w:t>reg</w:t>
-      </w:r>
-      <w:proofErr w:type="spellEnd"/>
-      <w:r>
-        <w:rPr>
-          <w:b/>
-          <w:bCs/>
-        </w:rPr>
-        <w:t>/</w:t>
-      </w:r>
-      <w:proofErr w:type="spellStart"/>
-      <w:r>
-        <w:rPr>
-          <w:b/>
-          <w:bCs/>
-        </w:rPr>
-        <w:t>reg</w:t>
-      </w:r>
-      <w:proofErr w:type="spellEnd"/>
-      <w:r>
-        <w:rPr>
-          <w:b/>
-          <w:bCs/>
-        </w:rPr>
-        <w:t xml:space="preserve">, </w:t>
-      </w:r>
-      <w:proofErr w:type="spellStart"/>
-      <w:r>
-        <w:rPr>
-          <w:b/>
-          <w:bCs/>
-        </w:rPr>
-        <w:t>mem</w:t>
-      </w:r>
-      <w:proofErr w:type="spellEnd"/>
-      <w:r>
-        <w:rPr>
-          <w:b/>
-          <w:bCs/>
-        </w:rPr>
-        <w:t>/</w:t>
-      </w:r>
-      <w:proofErr w:type="spellStart"/>
-      <w:r>
-        <w:rPr>
-          <w:b/>
-          <w:bCs/>
-        </w:rPr>
-        <w:t>reg</w:t>
-      </w:r>
-      <w:proofErr w:type="spellEnd"/>
+        <w:t>/mem, reg/reg, mem/reg</w:t>
+      </w:r>
     </w:p>
     <w:sectPr>
       <w:pgSz w:w="12240" w:h="15840"/>
@@ -898,13 +915,13 @@
       </w:rPr>
     </w:lvl>
   </w:abstractNum>
-  <w:num w:numId="1" w16cid:durableId="2073775435">
+  <w:num w:numId="1" w16cid:durableId="2092698018">
     <w:abstractNumId w:val="1"/>
   </w:num>
-  <w:num w:numId="2" w16cid:durableId="449058270">
+  <w:num w:numId="2" w16cid:durableId="2093818253">
     <w:abstractNumId w:val="2"/>
   </w:num>
-  <w:num w:numId="3" w16cid:durableId="1772701011">
+  <w:num w:numId="3" w16cid:durableId="1105030333">
     <w:abstractNumId w:val="0"/>
   </w:num>
 </w:numbering>
@@ -1827,6 +1844,25 @@
       <w:spacing w:val="5"/>
     </w:rPr>
   </w:style>
+  <w:style w:type="table" w:styleId="Tablaconcuadrcula">
+    <w:name w:val="Table Grid"/>
+    <w:basedOn w:val="Tablanormal"/>
+    <w:uiPriority w:val="39"/>
+    <w:rsid w:val="00D9488B"/>
+    <w:pPr>
+      <w:spacing w:after="0" w:line="240" w:lineRule="auto"/>
+    </w:pPr>
+    <w:tblPr>
+      <w:tblBorders>
+        <w:top w:val="single" w:sz="4" w:space="0" w:color="auto"/>
+        <w:left w:val="single" w:sz="4" w:space="0" w:color="auto"/>
+        <w:bottom w:val="single" w:sz="4" w:space="0" w:color="auto"/>
+        <w:right w:val="single" w:sz="4" w:space="0" w:color="auto"/>
+        <w:insideH w:val="single" w:sz="4" w:space="0" w:color="auto"/>
+        <w:insideV w:val="single" w:sz="4" w:space="0" w:color="auto"/>
+      </w:tblBorders>
+    </w:tblPr>
+  </w:style>
 </w:styles>
 </file>
 

</xml_diff>

<commit_message>
Punto 4 solucionado. Punto 7 ampliado
</commit_message>
<xml_diff>
--- a/Pendientes_Proyecto.docx
+++ b/Pendientes_Proyecto.docx
@@ -27,6 +27,7 @@
                 <w:lang w:val="en-US"/>
               </w:rPr>
             </w:pPr>
+            <w:proofErr w:type="spellStart"/>
             <w:r>
               <w:rPr>
                 <w:b/>
@@ -37,6 +38,7 @@
               </w:rPr>
               <w:t>Solucionado</w:t>
             </w:r>
+            <w:proofErr w:type="spellEnd"/>
           </w:p>
         </w:tc>
         <w:tc>
@@ -80,8 +82,20 @@
                 <w:szCs w:val="24"/>
                 <w:lang w:val="en-US"/>
               </w:rPr>
-              <w:t>En proceso</w:t>
+              <w:t xml:space="preserve">En </w:t>
             </w:r>
+            <w:proofErr w:type="spellStart"/>
+            <w:r>
+              <w:rPr>
+                <w:b/>
+                <w:bCs/>
+                <w:sz w:val="24"/>
+                <w:szCs w:val="24"/>
+                <w:lang w:val="en-US"/>
+              </w:rPr>
+              <w:t>proceso</w:t>
+            </w:r>
+            <w:proofErr w:type="spellEnd"/>
           </w:p>
         </w:tc>
         <w:tc>
@@ -125,8 +139,20 @@
                 <w:szCs w:val="24"/>
                 <w:lang w:val="en-US"/>
               </w:rPr>
-              <w:t>Sin corregir</w:t>
+              <w:t xml:space="preserve">Sin </w:t>
             </w:r>
+            <w:proofErr w:type="spellStart"/>
+            <w:r>
+              <w:rPr>
+                <w:b/>
+                <w:bCs/>
+                <w:sz w:val="24"/>
+                <w:szCs w:val="24"/>
+                <w:lang w:val="en-US"/>
+              </w:rPr>
+              <w:t>corregir</w:t>
+            </w:r>
+            <w:proofErr w:type="spellEnd"/>
           </w:p>
         </w:tc>
         <w:tc>
@@ -177,11 +203,10 @@
           <w:szCs w:val="24"/>
           <w:lang w:val="en-US"/>
         </w:rPr>
-        <w:t>Puntos a tratar</w:t>
-      </w:r>
-    </w:p>
-    <w:p>
-      <w:pPr>
+        <w:t xml:space="preserve">Puntos a </w:t>
+      </w:r>
+      <w:proofErr w:type="spellStart"/>
+      <w:r>
         <w:rPr>
           <w:b/>
           <w:bCs/>
@@ -189,8 +214,12 @@
           <w:szCs w:val="24"/>
           <w:lang w:val="en-US"/>
         </w:rPr>
-      </w:pPr>
-      <w:r>
+        <w:t>tratar</w:t>
+      </w:r>
+      <w:proofErr w:type="spellEnd"/>
+    </w:p>
+    <w:p>
+      <w:pPr>
         <w:rPr>
           <w:b/>
           <w:bCs/>
@@ -198,8 +227,7 @@
           <w:szCs w:val="24"/>
           <w:lang w:val="en-US"/>
         </w:rPr>
-        <w:t>Contador (Codi</w:t>
-      </w:r>
+      </w:pPr>
       <w:r>
         <w:rPr>
           <w:b/>
@@ -208,8 +236,9 @@
           <w:szCs w:val="24"/>
           <w:lang w:val="en-US"/>
         </w:rPr>
-        <w:t>g</w:t>
-      </w:r>
+        <w:t>Contador (</w:t>
+      </w:r>
+      <w:proofErr w:type="spellStart"/>
       <w:r>
         <w:rPr>
           <w:b/>
@@ -218,7 +247,60 @@
           <w:szCs w:val="24"/>
           <w:lang w:val="en-US"/>
         </w:rPr>
-        <w:t>o fuente)</w:t>
+        <w:t>Codi</w:t>
+      </w:r>
+      <w:r>
+        <w:rPr>
+          <w:b/>
+          <w:bCs/>
+          <w:sz w:val="24"/>
+          <w:szCs w:val="24"/>
+          <w:lang w:val="en-US"/>
+        </w:rPr>
+        <w:t>g</w:t>
+      </w:r>
+      <w:r>
+        <w:rPr>
+          <w:b/>
+          <w:bCs/>
+          <w:sz w:val="24"/>
+          <w:szCs w:val="24"/>
+          <w:lang w:val="en-US"/>
+        </w:rPr>
+        <w:t>o</w:t>
+      </w:r>
+      <w:proofErr w:type="spellEnd"/>
+      <w:r>
+        <w:rPr>
+          <w:b/>
+          <w:bCs/>
+          <w:sz w:val="24"/>
+          <w:szCs w:val="24"/>
+          <w:lang w:val="en-US"/>
+        </w:rPr>
+        <w:t xml:space="preserve"> </w:t>
+      </w:r>
+      <w:proofErr w:type="spellStart"/>
+      <w:r>
+        <w:rPr>
+          <w:b/>
+          <w:bCs/>
+          <w:sz w:val="24"/>
+          <w:szCs w:val="24"/>
+          <w:lang w:val="en-US"/>
+        </w:rPr>
+        <w:t>fuente</w:t>
+      </w:r>
+      <w:proofErr w:type="spellEnd"/>
+      <w:r>
+        <w:rPr>
+          <w:b/>
+          <w:bCs/>
+          <w:sz w:val="24"/>
+          <w:szCs w:val="24"/>
+          <w:lang w:val="en-US"/>
+        </w:rPr>
+        <w:t>)</w:t>
       </w:r>
     </w:p>
     <w:p>
@@ -236,7 +318,35 @@
         <w:rPr>
           <w:highlight w:val="green"/>
         </w:rPr>
-        <w:t>El Contador del stack segment debe UNICAMENTE debe incrementarse con líneas del tipo</w:t>
+        <w:t xml:space="preserve">El Contador del </w:t>
+      </w:r>
+      <w:proofErr w:type="spellStart"/>
+      <w:r>
+        <w:rPr>
+          <w:highlight w:val="green"/>
+        </w:rPr>
+        <w:t>stack</w:t>
+      </w:r>
+      <w:proofErr w:type="spellEnd"/>
+      <w:r>
+        <w:rPr>
+          <w:highlight w:val="green"/>
+        </w:rPr>
+        <w:t xml:space="preserve"> </w:t>
+      </w:r>
+      <w:proofErr w:type="spellStart"/>
+      <w:r>
+        <w:rPr>
+          <w:highlight w:val="green"/>
+        </w:rPr>
+        <w:t>segment</w:t>
+      </w:r>
+      <w:proofErr w:type="spellEnd"/>
+      <w:r>
+        <w:rPr>
+          <w:highlight w:val="green"/>
+        </w:rPr>
+        <w:t xml:space="preserve"> debe UNICAMENTE debe incrementarse con líneas del tipo</w:t>
       </w:r>
     </w:p>
     <w:p>
@@ -250,7 +360,35 @@
         <w:rPr>
           <w:highlight w:val="green"/>
         </w:rPr>
-        <w:t>“dw *numero* DUP(*Numero o string*)”. No se debe incrementar si:</w:t>
+        <w:t>“</w:t>
+      </w:r>
+      <w:proofErr w:type="spellStart"/>
+      <w:r>
+        <w:rPr>
+          <w:highlight w:val="green"/>
+        </w:rPr>
+        <w:t>dw</w:t>
+      </w:r>
+      <w:proofErr w:type="spellEnd"/>
+      <w:r>
+        <w:rPr>
+          <w:highlight w:val="green"/>
+        </w:rPr>
+        <w:t xml:space="preserve"> *numero* DUP(*Numero o </w:t>
+      </w:r>
+      <w:proofErr w:type="spellStart"/>
+      <w:r>
+        <w:rPr>
+          <w:highlight w:val="green"/>
+        </w:rPr>
+        <w:t>string</w:t>
+      </w:r>
+      <w:proofErr w:type="spellEnd"/>
+      <w:r>
+        <w:rPr>
+          <w:highlight w:val="green"/>
+        </w:rPr>
+        <w:t>*)”. No se debe incrementar si:</w:t>
       </w:r>
     </w:p>
     <w:p>
@@ -264,8 +402,30 @@
         <w:rPr>
           <w:highlight w:val="green"/>
         </w:rPr>
-        <w:t>En vez de dw es db</w:t>
-      </w:r>
+        <w:t xml:space="preserve">En vez de </w:t>
+      </w:r>
+      <w:proofErr w:type="spellStart"/>
+      <w:r>
+        <w:rPr>
+          <w:highlight w:val="green"/>
+        </w:rPr>
+        <w:t>dw</w:t>
+      </w:r>
+      <w:proofErr w:type="spellEnd"/>
+      <w:r>
+        <w:rPr>
+          <w:highlight w:val="green"/>
+        </w:rPr>
+        <w:t xml:space="preserve"> es </w:t>
+      </w:r>
+      <w:proofErr w:type="spellStart"/>
+      <w:r>
+        <w:rPr>
+          <w:highlight w:val="green"/>
+        </w:rPr>
+        <w:t>db</w:t>
+      </w:r>
+      <w:proofErr w:type="spellEnd"/>
     </w:p>
     <w:p>
       <w:pPr>
@@ -293,7 +453,35 @@
         <w:rPr>
           <w:highlight w:val="green"/>
         </w:rPr>
-        <w:t>En el code segment el contador NO debe incrementarse con líneas que estén marcadas como “Error”</w:t>
+        <w:t xml:space="preserve">En el </w:t>
+      </w:r>
+      <w:proofErr w:type="spellStart"/>
+      <w:r>
+        <w:rPr>
+          <w:highlight w:val="green"/>
+        </w:rPr>
+        <w:t>code</w:t>
+      </w:r>
+      <w:proofErr w:type="spellEnd"/>
+      <w:r>
+        <w:rPr>
+          <w:highlight w:val="green"/>
+        </w:rPr>
+        <w:t xml:space="preserve"> </w:t>
+      </w:r>
+      <w:proofErr w:type="spellStart"/>
+      <w:r>
+        <w:rPr>
+          <w:highlight w:val="green"/>
+        </w:rPr>
+        <w:t>segment</w:t>
+      </w:r>
+      <w:proofErr w:type="spellEnd"/>
+      <w:r>
+        <w:rPr>
+          <w:highlight w:val="green"/>
+        </w:rPr>
+        <w:t xml:space="preserve"> el contador NO debe incrementarse con líneas que estén marcadas como “Error”</w:t>
       </w:r>
     </w:p>
     <w:p>
@@ -303,8 +491,11 @@
           <w:bCs/>
           <w:sz w:val="24"/>
           <w:szCs w:val="24"/>
-        </w:rPr>
-      </w:pPr>
+          <w:u w:val="double"/>
+          <w:lang w:val="en-US"/>
+        </w:rPr>
+      </w:pPr>
+      <w:proofErr w:type="spellStart"/>
       <w:r>
         <w:rPr>
           <w:b/>
@@ -314,6 +505,7 @@
         </w:rPr>
         <w:t>Codificacion</w:t>
       </w:r>
+      <w:proofErr w:type="spellEnd"/>
     </w:p>
     <w:p>
       <w:pPr>
@@ -336,7 +528,21 @@
         <w:rPr>
           <w:highlight w:val="green"/>
         </w:rPr>
-        <w:t xml:space="preserve">rear un diccionario de datos para almacenar cada etiqueta con su respectiva direccion. </w:t>
+        <w:t xml:space="preserve">rear un diccionario de datos para almacenar cada etiqueta con su respectiva </w:t>
+      </w:r>
+      <w:proofErr w:type="spellStart"/>
+      <w:r>
+        <w:rPr>
+          <w:highlight w:val="green"/>
+        </w:rPr>
+        <w:t>direccion</w:t>
+      </w:r>
+      <w:proofErr w:type="spellEnd"/>
+      <w:r>
+        <w:rPr>
+          <w:highlight w:val="green"/>
+        </w:rPr>
+        <w:t xml:space="preserve">. </w:t>
       </w:r>
     </w:p>
     <w:p>
@@ -347,12 +553,12 @@
           <w:numId w:val="3"/>
         </w:numPr>
         <w:rPr>
-          <w:highlight w:val="yellow"/>
-        </w:rPr>
-      </w:pPr>
-      <w:r>
-        <w:rPr>
-          <w:highlight w:val="yellow"/>
+          <w:highlight w:val="green"/>
+        </w:rPr>
+      </w:pPr>
+      <w:r>
+        <w:rPr>
+          <w:highlight w:val="green"/>
         </w:rPr>
         <w:t>A las instrucciones de salto, agregar la dirección de la etiqueta en la codificación</w:t>
       </w:r>
@@ -390,7 +596,35 @@
         <w:rPr>
           <w:highlight w:val="green"/>
         </w:rPr>
-        <w:t>Crear un diccionario de variables, que incluya el nombre de las variables con su respectiva direccion. (Las variables que están en la tabla de símbolos junto con su respectiva direccion)</w:t>
+        <w:t xml:space="preserve">Crear un diccionario de variables, que incluya el nombre de las variables con su respectiva </w:t>
+      </w:r>
+      <w:proofErr w:type="spellStart"/>
+      <w:r>
+        <w:rPr>
+          <w:highlight w:val="green"/>
+        </w:rPr>
+        <w:t>direccion</w:t>
+      </w:r>
+      <w:proofErr w:type="spellEnd"/>
+      <w:r>
+        <w:rPr>
+          <w:highlight w:val="green"/>
+        </w:rPr>
+        <w:t xml:space="preserve">. (Las variables que están en la tabla de símbolos junto con su respectiva </w:t>
+      </w:r>
+      <w:proofErr w:type="spellStart"/>
+      <w:r>
+        <w:rPr>
+          <w:highlight w:val="green"/>
+        </w:rPr>
+        <w:t>direccion</w:t>
+      </w:r>
+      <w:proofErr w:type="spellEnd"/>
+      <w:r>
+        <w:rPr>
+          <w:highlight w:val="green"/>
+        </w:rPr>
+        <w:t>)</w:t>
       </w:r>
     </w:p>
     <w:p>
@@ -425,21 +659,188 @@
           <w:numId w:val="3"/>
         </w:numPr>
         <w:rPr>
-          <w:highlight w:val="red"/>
-        </w:rPr>
-      </w:pPr>
-      <w:r>
-        <w:rPr>
-          <w:highlight w:val="red"/>
+          <w:highlight w:val="lightGray"/>
+        </w:rPr>
+      </w:pPr>
+      <w:r>
+        <w:rPr>
+          <w:highlight w:val="lightGray"/>
           <w:u w:val="single"/>
         </w:rPr>
+        <w:lastRenderedPageBreak/>
         <w:t>Añadir</w:t>
       </w:r>
       <w:r>
         <w:rPr>
-          <w:highlight w:val="red"/>
-        </w:rPr>
-        <w:t xml:space="preserve"> mas validaciones y mejorar la codificación de instrucciones para que no marque como error instrucciones que hagan uso de variables. (La línea de la imagen debería codificarse)</w:t>
+          <w:highlight w:val="lightGray"/>
+        </w:rPr>
+        <w:t xml:space="preserve"> </w:t>
+      </w:r>
+      <w:proofErr w:type="spellStart"/>
+      <w:r>
+        <w:rPr>
+          <w:highlight w:val="lightGray"/>
+        </w:rPr>
+        <w:t>mas</w:t>
+      </w:r>
+      <w:proofErr w:type="spellEnd"/>
+      <w:r>
+        <w:rPr>
+          <w:highlight w:val="lightGray"/>
+        </w:rPr>
+        <w:t xml:space="preserve"> validaciones y mejorar la codificación de instrucciones para que no marque como error instrucciones que hagan uso de variables. (La línea de la imagen debería codificarse)</w:t>
+      </w:r>
+    </w:p>
+    <w:p>
+      <w:pPr>
+        <w:pStyle w:val="Prrafodelista"/>
+        <w:rPr>
+          <w:highlight w:val="lightGray"/>
+        </w:rPr>
+      </w:pPr>
+      <w:r>
+        <w:rPr>
+          <w:highlight w:val="lightGray"/>
+        </w:rPr>
+        <w:t>Es importante revisar que las instrucciones tengan el numero correspondiente de operandos, por ejemplo, en la imagen CMP puede usar dos operandos, sin embargo, no los esta reconociendo correctamente y marca la línea como error. Revisar porque esto sucede y dar solución.</w:t>
+      </w:r>
+    </w:p>
+    <w:p>
+      <w:pPr>
+        <w:pStyle w:val="Prrafodelista"/>
+        <w:rPr>
+          <w:highlight w:val="lightGray"/>
+        </w:rPr>
+      </w:pPr>
+      <w:r>
+        <w:rPr>
+          <w:highlight w:val="lightGray"/>
+        </w:rPr>
+        <w:t xml:space="preserve">Para las instrucciones que hacen uso de 2 operandos, dichas instrucciones tienen que funcionar cuando alguno de los operandos es una variable que está declarada dentro del data </w:t>
+      </w:r>
+      <w:proofErr w:type="spellStart"/>
+      <w:r>
+        <w:rPr>
+          <w:highlight w:val="lightGray"/>
+        </w:rPr>
+        <w:t>segment</w:t>
+      </w:r>
+      <w:proofErr w:type="spellEnd"/>
+      <w:r>
+        <w:rPr>
+          <w:highlight w:val="lightGray"/>
+        </w:rPr>
+        <w:t xml:space="preserve">, y si la variable existe y esta en el data </w:t>
+      </w:r>
+      <w:proofErr w:type="spellStart"/>
+      <w:r>
+        <w:rPr>
+          <w:highlight w:val="lightGray"/>
+        </w:rPr>
+        <w:t>segement</w:t>
+      </w:r>
+      <w:proofErr w:type="spellEnd"/>
+      <w:r>
+        <w:rPr>
+          <w:highlight w:val="lightGray"/>
+        </w:rPr>
+        <w:t xml:space="preserve">, en la codificación de la instrucción se debe incluir la </w:t>
+      </w:r>
+      <w:proofErr w:type="spellStart"/>
+      <w:r>
+        <w:rPr>
+          <w:highlight w:val="lightGray"/>
+        </w:rPr>
+        <w:t>direccion</w:t>
+      </w:r>
+      <w:proofErr w:type="spellEnd"/>
+      <w:r>
+        <w:rPr>
+          <w:highlight w:val="lightGray"/>
+        </w:rPr>
+        <w:t xml:space="preserve"> de la misma. De forma similar a como se hizo con las instrucciones de salto.</w:t>
+      </w:r>
+    </w:p>
+    <w:p>
+      <w:pPr>
+        <w:pStyle w:val="Prrafodelista"/>
+        <w:rPr>
+          <w:highlight w:val="lightGray"/>
+        </w:rPr>
+      </w:pPr>
+      <w:r>
+        <w:rPr>
+          <w:highlight w:val="lightGray"/>
+        </w:rPr>
+        <w:t>Opcionalmente, el programa debe identificar y codificar la instrucción en base a los registros que se estén usando, de manera similar a como lo vimos en clase, así mismo, debe cambiar la codificación si se esta usando una variable, y trabajar para los casos que vimos en clase</w:t>
+      </w:r>
+      <w:r>
+        <w:rPr>
+          <w:highlight w:val="lightGray"/>
+        </w:rPr>
+        <w:t>,</w:t>
+      </w:r>
+      <w:r>
+        <w:rPr>
+          <w:highlight w:val="lightGray"/>
+        </w:rPr>
+        <w:t xml:space="preserve"> </w:t>
+      </w:r>
+      <w:proofErr w:type="spellStart"/>
+      <w:r>
+        <w:rPr>
+          <w:highlight w:val="lightGray"/>
+        </w:rPr>
+        <w:t>reg</w:t>
+      </w:r>
+      <w:proofErr w:type="spellEnd"/>
+      <w:r>
+        <w:rPr>
+          <w:highlight w:val="lightGray"/>
+        </w:rPr>
+        <w:t>/</w:t>
+      </w:r>
+      <w:proofErr w:type="spellStart"/>
+      <w:r>
+        <w:rPr>
+          <w:highlight w:val="lightGray"/>
+        </w:rPr>
+        <w:t>reg</w:t>
+      </w:r>
+      <w:proofErr w:type="spellEnd"/>
+      <w:r>
+        <w:rPr>
+          <w:highlight w:val="lightGray"/>
+        </w:rPr>
+        <w:t xml:space="preserve"> para cuando trabajamos con 2 registros, o </w:t>
+      </w:r>
+      <w:proofErr w:type="spellStart"/>
+      <w:r>
+        <w:rPr>
+          <w:highlight w:val="lightGray"/>
+        </w:rPr>
+        <w:t>reg</w:t>
+      </w:r>
+      <w:proofErr w:type="spellEnd"/>
+      <w:r>
+        <w:rPr>
+          <w:highlight w:val="lightGray"/>
+        </w:rPr>
+        <w:t>/</w:t>
+      </w:r>
+      <w:proofErr w:type="spellStart"/>
+      <w:r>
+        <w:rPr>
+          <w:highlight w:val="lightGray"/>
+        </w:rPr>
+        <w:t>mem</w:t>
+      </w:r>
+      <w:proofErr w:type="spellEnd"/>
+      <w:r>
+        <w:rPr>
+          <w:highlight w:val="lightGray"/>
+        </w:rPr>
+        <w:t xml:space="preserve"> cuando trabajamos con un registro y una variable. </w:t>
       </w:r>
     </w:p>
     <w:p>
@@ -503,7 +904,21 @@
         <w:rPr>
           <w:highlight w:val="green"/>
         </w:rPr>
-        <w:t>En lugar de clasificar la instrucción como “etq”, debe mostrar “Correcto”</w:t>
+        <w:t>En lugar de clasificar la instrucción como “</w:t>
+      </w:r>
+      <w:proofErr w:type="spellStart"/>
+      <w:r>
+        <w:rPr>
+          <w:highlight w:val="green"/>
+        </w:rPr>
+        <w:t>etq</w:t>
+      </w:r>
+      <w:proofErr w:type="spellEnd"/>
+      <w:r>
+        <w:rPr>
+          <w:highlight w:val="green"/>
+        </w:rPr>
+        <w:t>”, debe mostrar “Correcto”</w:t>
       </w:r>
     </w:p>
     <w:p>
@@ -564,14 +979,38 @@
           <w:b/>
           <w:bCs/>
         </w:rPr>
-        <w:t>No se si la profa revise a detalle la codificación, p</w:t>
-      </w:r>
-      <w:r>
-        <w:rPr>
-          <w:b/>
-          <w:bCs/>
-        </w:rPr>
-        <w:t>orque creo que no se hace como debería la codificación, es decir, no se codifica según los casos de re</w:t>
+        <w:t xml:space="preserve">No </w:t>
+      </w:r>
+      <w:proofErr w:type="spellStart"/>
+      <w:r>
+        <w:rPr>
+          <w:b/>
+          <w:bCs/>
+        </w:rPr>
+        <w:t>se</w:t>
+      </w:r>
+      <w:proofErr w:type="spellEnd"/>
+      <w:r>
+        <w:rPr>
+          <w:b/>
+          <w:bCs/>
+        </w:rPr>
+        <w:t xml:space="preserve"> si la profa revise a detalle la codificación, p</w:t>
+      </w:r>
+      <w:r>
+        <w:rPr>
+          <w:b/>
+          <w:bCs/>
+        </w:rPr>
+        <w:t xml:space="preserve">orque creo que no se hace como debería la codificación, es decir, no se codifica según los casos de </w:t>
+      </w:r>
+      <w:proofErr w:type="spellStart"/>
+      <w:r>
+        <w:rPr>
+          <w:b/>
+          <w:bCs/>
+        </w:rPr>
+        <w:t>re</w:t>
       </w:r>
       <w:r>
         <w:rPr>
@@ -580,13 +1019,87 @@
         </w:rPr>
         <w:t>g</w:t>
       </w:r>
-      <w:r>
-        <w:rPr>
-          <w:b/>
-          <w:bCs/>
-        </w:rPr>
-        <w:t>/mem, reg/reg, mem/reg</w:t>
-      </w:r>
+      <w:proofErr w:type="spellEnd"/>
+      <w:r>
+        <w:rPr>
+          <w:b/>
+          <w:bCs/>
+        </w:rPr>
+        <w:t>/</w:t>
+      </w:r>
+      <w:proofErr w:type="spellStart"/>
+      <w:r>
+        <w:rPr>
+          <w:b/>
+          <w:bCs/>
+        </w:rPr>
+        <w:t>mem</w:t>
+      </w:r>
+      <w:proofErr w:type="spellEnd"/>
+      <w:r>
+        <w:rPr>
+          <w:b/>
+          <w:bCs/>
+        </w:rPr>
+        <w:t xml:space="preserve">, </w:t>
+      </w:r>
+      <w:proofErr w:type="spellStart"/>
+      <w:r>
+        <w:rPr>
+          <w:b/>
+          <w:bCs/>
+        </w:rPr>
+        <w:t>reg</w:t>
+      </w:r>
+      <w:proofErr w:type="spellEnd"/>
+      <w:r>
+        <w:rPr>
+          <w:b/>
+          <w:bCs/>
+        </w:rPr>
+        <w:t>/</w:t>
+      </w:r>
+      <w:proofErr w:type="spellStart"/>
+      <w:r>
+        <w:rPr>
+          <w:b/>
+          <w:bCs/>
+        </w:rPr>
+        <w:t>reg</w:t>
+      </w:r>
+      <w:proofErr w:type="spellEnd"/>
+      <w:r>
+        <w:rPr>
+          <w:b/>
+          <w:bCs/>
+        </w:rPr>
+        <w:t xml:space="preserve">, </w:t>
+      </w:r>
+      <w:proofErr w:type="spellStart"/>
+      <w:r>
+        <w:rPr>
+          <w:b/>
+          <w:bCs/>
+        </w:rPr>
+        <w:t>mem</w:t>
+      </w:r>
+      <w:proofErr w:type="spellEnd"/>
+      <w:r>
+        <w:rPr>
+          <w:b/>
+          <w:bCs/>
+        </w:rPr>
+        <w:t>/</w:t>
+      </w:r>
+      <w:proofErr w:type="spellStart"/>
+      <w:r>
+        <w:rPr>
+          <w:b/>
+          <w:bCs/>
+        </w:rPr>
+        <w:t>reg</w:t>
+      </w:r>
+      <w:proofErr w:type="spellEnd"/>
     </w:p>
     <w:sectPr>
       <w:pgSz w:w="12240" w:h="15840"/>

</xml_diff>

<commit_message>
Actualizacion. Correcion de errores y punto 5
</commit_message>
<xml_diff>
--- a/Pendientes_Proyecto.docx
+++ b/Pendientes_Proyecto.docx
@@ -585,12 +585,12 @@
           <w:numId w:val="3"/>
         </w:numPr>
         <w:rPr>
-          <w:highlight w:val="red"/>
-        </w:rPr>
-      </w:pPr>
-      <w:r>
-        <w:rPr>
-          <w:highlight w:val="red"/>
+          <w:highlight w:val="green"/>
+        </w:rPr>
+      </w:pPr>
+      <w:r>
+        <w:rPr>
+          <w:highlight w:val="green"/>
         </w:rPr>
         <w:t>Agregar una validación para que aquellas instrucciones de salto que usen una etiqueta que no exista o este definida después de esta instrucción, se marque como “Error”</w:t>
       </w:r>
@@ -649,244 +649,252 @@
         <w:rPr>
           <w:b/>
           <w:bCs/>
+        </w:rPr>
+        <w:t xml:space="preserve">Errores dados en la </w:t>
+      </w:r>
+      <w:r>
+        <w:rPr>
+          <w:b/>
+          <w:bCs/>
+        </w:rPr>
+        <w:t>última</w:t>
+      </w:r>
+      <w:r>
+        <w:rPr>
+          <w:b/>
+          <w:bCs/>
+        </w:rPr>
+        <w:t xml:space="preserve"> versión</w:t>
+      </w:r>
+      <w:r>
+        <w:rPr>
+          <w:b/>
+          <w:bCs/>
+        </w:rPr>
+        <w:br/>
+      </w:r>
+      <w:r>
+        <w:t xml:space="preserve">Se descarto la </w:t>
+      </w:r>
+      <w:r>
+        <w:t>versión</w:t>
+      </w:r>
+      <w:r>
+        <w:t xml:space="preserve"> anterior</w:t>
+      </w:r>
+      <w:r>
+        <w:t xml:space="preserve">. </w:t>
+      </w:r>
+      <w:r>
+        <w:t xml:space="preserve">Se desarrollo una nueva </w:t>
+      </w:r>
+      <w:r>
+        <w:t>versión</w:t>
+      </w:r>
+      <w:r>
+        <w:t xml:space="preserve">. En la </w:t>
+      </w:r>
+      <w:r>
+        <w:t>versión</w:t>
+      </w:r>
+      <w:r>
+        <w:t xml:space="preserve"> anterior, el programa no contemplaba el </w:t>
+      </w:r>
+      <w:proofErr w:type="spellStart"/>
+      <w:r>
+        <w:t>metodo</w:t>
+      </w:r>
+      <w:proofErr w:type="spellEnd"/>
+      <w:r>
+        <w:t xml:space="preserve"> </w:t>
+      </w:r>
+      <w:proofErr w:type="spellStart"/>
+      <w:r>
+        <w:t>generate_machine_code</w:t>
+      </w:r>
+      <w:proofErr w:type="spellEnd"/>
+    </w:p>
+    <w:p>
+      <w:pPr>
+        <w:spacing w:line="240" w:lineRule="auto"/>
+        <w:rPr>
+          <w:b/>
+          <w:bCs/>
+        </w:rPr>
+      </w:pPr>
+      <w:r>
+        <w:rPr>
+          <w:b/>
+          <w:bCs/>
+        </w:rPr>
+        <w:t xml:space="preserve">La nueva </w:t>
+      </w:r>
+      <w:r>
+        <w:rPr>
+          <w:b/>
+          <w:bCs/>
+        </w:rPr>
+        <w:t>versión</w:t>
+      </w:r>
+      <w:r>
+        <w:rPr>
+          <w:b/>
+          <w:bCs/>
+        </w:rPr>
+        <w:t xml:space="preserve"> presenta los siguientes errores:</w:t>
+      </w:r>
+    </w:p>
+    <w:p>
+      <w:pPr>
+        <w:spacing w:line="240" w:lineRule="auto"/>
+      </w:pPr>
+      <w:r>
+        <w:rPr>
+          <w:highlight w:val="green"/>
+        </w:rPr>
+        <w:t xml:space="preserve">- En el </w:t>
+      </w:r>
+      <w:r>
+        <w:rPr>
+          <w:highlight w:val="green"/>
+        </w:rPr>
+        <w:t>Código</w:t>
+      </w:r>
+      <w:r>
+        <w:rPr>
+          <w:highlight w:val="green"/>
+        </w:rPr>
+        <w:t xml:space="preserve"> fuente, el programa no valida como </w:t>
+      </w:r>
+      <w:r>
+        <w:rPr>
+          <w:highlight w:val="green"/>
+        </w:rPr>
+        <w:t>erróneas</w:t>
+      </w:r>
+      <w:r>
+        <w:rPr>
+          <w:highlight w:val="green"/>
+        </w:rPr>
+        <w:t xml:space="preserve"> aquellas variables cuyo nombre supera los 10 caracteres.</w:t>
+      </w:r>
+      <w:r>
+        <w:t xml:space="preserve"> </w:t>
+      </w:r>
+    </w:p>
+    <w:p>
+      <w:pPr>
+        <w:spacing w:line="240" w:lineRule="auto"/>
+      </w:pPr>
+      <w:r>
+        <w:t xml:space="preserve">- En el </w:t>
+      </w:r>
+      <w:r>
+        <w:t>Código</w:t>
+      </w:r>
+      <w:r>
+        <w:t xml:space="preserve"> fuente y en la tabla de </w:t>
+      </w:r>
+      <w:r>
+        <w:t>símbolos</w:t>
+      </w:r>
+      <w:r>
+        <w:t>, el programa no detecta correctamente las constantes.</w:t>
+      </w:r>
+    </w:p>
+    <w:p>
+      <w:pPr>
+        <w:spacing w:line="240" w:lineRule="auto"/>
+      </w:pPr>
+      <w:r>
+        <w:t xml:space="preserve">- No hay correspondencia entre las validaciones en el </w:t>
+      </w:r>
+      <w:r>
+        <w:t>Código</w:t>
+      </w:r>
+      <w:r>
+        <w:t xml:space="preserve"> fuente y en la tabla de </w:t>
+      </w:r>
+      <w:r>
+        <w:t>símbolos</w:t>
+      </w:r>
+      <w:r>
+        <w:t xml:space="preserve">. Es decir, hay variables que </w:t>
+      </w:r>
+      <w:r>
+        <w:t>están</w:t>
+      </w:r>
+      <w:r>
+        <w:t xml:space="preserve"> clasificadas como error en el </w:t>
+      </w:r>
+      <w:r>
+        <w:t>código</w:t>
+      </w:r>
+      <w:r>
+        <w:t xml:space="preserve"> </w:t>
+      </w:r>
+      <w:r>
+        <w:t>fuente,</w:t>
+      </w:r>
+      <w:r>
+        <w:t xml:space="preserve"> pero en la tabla de </w:t>
+      </w:r>
+      <w:r>
+        <w:t>símbolos</w:t>
+      </w:r>
+      <w:r>
+        <w:t xml:space="preserve"> si son consideradas, y viceversa.</w:t>
+      </w:r>
+    </w:p>
+    <w:p>
+      <w:pPr>
+        <w:spacing w:line="240" w:lineRule="auto"/>
+      </w:pPr>
+      <w:r>
+        <w:t xml:space="preserve">- Las variables en la tabla de </w:t>
+      </w:r>
+      <w:r>
+        <w:t>símbolos</w:t>
+      </w:r>
+      <w:r>
+        <w:t xml:space="preserve"> no tienen bien asignada su </w:t>
+      </w:r>
+      <w:r>
+        <w:t>dirección</w:t>
+      </w:r>
+    </w:p>
+    <w:p>
+      <w:pPr>
+        <w:spacing w:line="240" w:lineRule="auto"/>
+      </w:pPr>
+      <w:r>
+        <w:rPr>
+          <w:highlight w:val="green"/>
+        </w:rPr>
+        <w:t xml:space="preserve">- Hay instrucciones de salto que pese a estar marcadas como error, aumentan el contador. Es probable que </w:t>
+      </w:r>
+      <w:proofErr w:type="spellStart"/>
+      <w:r>
+        <w:rPr>
+          <w:highlight w:val="green"/>
+        </w:rPr>
+        <w:t>esten</w:t>
+      </w:r>
+      <w:proofErr w:type="spellEnd"/>
+      <w:r>
+        <w:rPr>
+          <w:highlight w:val="green"/>
+        </w:rPr>
+        <w:t xml:space="preserve"> aumentando el contador debido a que manejan etiquetas que existen en el diccionario.</w:t>
+      </w:r>
+    </w:p>
+    <w:p>
+      <w:pPr>
+        <w:spacing w:line="240" w:lineRule="auto"/>
+        <w:rPr>
           <w:highlight w:val="red"/>
         </w:rPr>
-        <w:t xml:space="preserve">Errores dados en la </w:t>
-      </w:r>
-      <w:proofErr w:type="spellStart"/>
-      <w:r>
-        <w:rPr>
-          <w:b/>
-          <w:bCs/>
-          <w:highlight w:val="red"/>
-        </w:rPr>
-        <w:t>ultima</w:t>
-      </w:r>
-      <w:proofErr w:type="spellEnd"/>
-      <w:r>
-        <w:rPr>
-          <w:b/>
-          <w:bCs/>
-          <w:highlight w:val="red"/>
-        </w:rPr>
-        <w:t xml:space="preserve"> versión</w:t>
-      </w:r>
-      <w:r>
-        <w:rPr>
-          <w:b/>
-          <w:bCs/>
-          <w:highlight w:val="red"/>
-        </w:rPr>
-        <w:br/>
-      </w:r>
-      <w:r>
-        <w:t xml:space="preserve">- </w:t>
-      </w:r>
-      <w:r>
-        <w:t xml:space="preserve">Se descarto la </w:t>
-      </w:r>
-      <w:proofErr w:type="spellStart"/>
-      <w:r>
-        <w:t>version</w:t>
-      </w:r>
-      <w:proofErr w:type="spellEnd"/>
-      <w:r>
-        <w:t xml:space="preserve"> anterior</w:t>
-      </w:r>
-    </w:p>
-    <w:p>
-      <w:pPr>
-        <w:spacing w:line="240" w:lineRule="auto"/>
-      </w:pPr>
-      <w:r>
-        <w:t xml:space="preserve">- Se desarrollo una nueva </w:t>
-      </w:r>
-      <w:proofErr w:type="spellStart"/>
-      <w:r>
-        <w:t>version</w:t>
-      </w:r>
-      <w:proofErr w:type="spellEnd"/>
-      <w:r>
-        <w:t xml:space="preserve">. En la </w:t>
-      </w:r>
-      <w:proofErr w:type="spellStart"/>
-      <w:r>
-        <w:t>version</w:t>
-      </w:r>
-      <w:proofErr w:type="spellEnd"/>
-      <w:r>
-        <w:t xml:space="preserve"> anterior, el programa no contemplaba el </w:t>
-      </w:r>
-      <w:proofErr w:type="spellStart"/>
-      <w:r>
-        <w:t>metodo</w:t>
-      </w:r>
-      <w:proofErr w:type="spellEnd"/>
-      <w:r>
-        <w:t xml:space="preserve"> </w:t>
-      </w:r>
-      <w:proofErr w:type="spellStart"/>
-      <w:r>
-        <w:t>generate_machine_code</w:t>
-      </w:r>
-      <w:proofErr w:type="spellEnd"/>
-    </w:p>
-    <w:p>
-      <w:pPr>
-        <w:spacing w:line="240" w:lineRule="auto"/>
-      </w:pPr>
-      <w:r>
-        <w:t xml:space="preserve">La nueva </w:t>
-      </w:r>
-      <w:proofErr w:type="spellStart"/>
-      <w:r>
-        <w:t>version</w:t>
-      </w:r>
-      <w:proofErr w:type="spellEnd"/>
-      <w:r>
-        <w:t xml:space="preserve"> presenta los siguientes errores:</w:t>
-      </w:r>
-    </w:p>
-    <w:p>
-      <w:pPr>
-        <w:spacing w:line="240" w:lineRule="auto"/>
-      </w:pPr>
-      <w:r>
-        <w:t xml:space="preserve">- En el </w:t>
-      </w:r>
-      <w:proofErr w:type="spellStart"/>
-      <w:r>
-        <w:t>codigo</w:t>
-      </w:r>
-      <w:proofErr w:type="spellEnd"/>
-      <w:r>
-        <w:t xml:space="preserve"> fuente, el programa no valida como </w:t>
-      </w:r>
-      <w:proofErr w:type="spellStart"/>
-      <w:r>
-        <w:t>erroneas</w:t>
-      </w:r>
-      <w:proofErr w:type="spellEnd"/>
-      <w:r>
-        <w:t xml:space="preserve"> aquellas variables cuyo nombre supera los 10 caracteres. </w:t>
-      </w:r>
-    </w:p>
-    <w:p>
-      <w:pPr>
-        <w:spacing w:line="240" w:lineRule="auto"/>
-      </w:pPr>
-      <w:r>
-        <w:t xml:space="preserve">- En el </w:t>
-      </w:r>
-      <w:proofErr w:type="spellStart"/>
-      <w:r>
-        <w:t>codigo</w:t>
-      </w:r>
-      <w:proofErr w:type="spellEnd"/>
-      <w:r>
-        <w:t xml:space="preserve"> fuente y en la tabla de </w:t>
-      </w:r>
-      <w:proofErr w:type="spellStart"/>
-      <w:r>
-        <w:t>simbolos</w:t>
-      </w:r>
-      <w:proofErr w:type="spellEnd"/>
-      <w:r>
-        <w:t>, el programa no detecta correctamente las constantes.</w:t>
-      </w:r>
-    </w:p>
-    <w:p>
-      <w:pPr>
-        <w:spacing w:line="240" w:lineRule="auto"/>
-      </w:pPr>
-      <w:r>
-        <w:t xml:space="preserve">- No hay correspondencia entre las validaciones en el </w:t>
-      </w:r>
-      <w:proofErr w:type="spellStart"/>
-      <w:r>
-        <w:t>codigo</w:t>
-      </w:r>
-      <w:proofErr w:type="spellEnd"/>
-      <w:r>
-        <w:t xml:space="preserve"> fuente y en la tabla de </w:t>
-      </w:r>
-      <w:proofErr w:type="spellStart"/>
-      <w:r>
-        <w:t>simbolos</w:t>
-      </w:r>
-      <w:proofErr w:type="spellEnd"/>
-      <w:r>
-        <w:t xml:space="preserve">. Es decir, hay variables que </w:t>
-      </w:r>
-      <w:proofErr w:type="spellStart"/>
-      <w:r>
-        <w:t>estan</w:t>
-      </w:r>
-      <w:proofErr w:type="spellEnd"/>
-      <w:r>
-        <w:t xml:space="preserve"> clasificadas como error en el </w:t>
-      </w:r>
-      <w:proofErr w:type="spellStart"/>
-      <w:r>
-        <w:t>codigo</w:t>
-      </w:r>
-      <w:proofErr w:type="spellEnd"/>
-      <w:r>
-        <w:t xml:space="preserve"> </w:t>
-      </w:r>
-      <w:proofErr w:type="gramStart"/>
-      <w:r>
-        <w:t>fuente</w:t>
-      </w:r>
-      <w:proofErr w:type="gramEnd"/>
-      <w:r>
-        <w:t xml:space="preserve"> pero en la tabla de </w:t>
-      </w:r>
-      <w:proofErr w:type="spellStart"/>
-      <w:r>
-        <w:t>simbolos</w:t>
-      </w:r>
-      <w:proofErr w:type="spellEnd"/>
-      <w:r>
-        <w:t xml:space="preserve"> si son consideradas, y viceversa.</w:t>
-      </w:r>
-    </w:p>
-    <w:p>
-      <w:pPr>
-        <w:spacing w:line="240" w:lineRule="auto"/>
-      </w:pPr>
-      <w:r>
-        <w:t xml:space="preserve">- Las variables en la tabla de </w:t>
-      </w:r>
-      <w:proofErr w:type="spellStart"/>
-      <w:r>
-        <w:t>simbolos</w:t>
-      </w:r>
-      <w:proofErr w:type="spellEnd"/>
-      <w:r>
-        <w:t xml:space="preserve"> no tienen bien asignada su </w:t>
-      </w:r>
-      <w:proofErr w:type="spellStart"/>
-      <w:r>
-        <w:t>direccion</w:t>
-      </w:r>
-      <w:proofErr w:type="spellEnd"/>
-    </w:p>
-    <w:p>
-      <w:pPr>
-        <w:spacing w:line="240" w:lineRule="auto"/>
-      </w:pPr>
-      <w:r>
-        <w:t xml:space="preserve">- Hay instrucciones de salto que pese a estar marcadas como error, aumentan el contador. Es probable que </w:t>
-      </w:r>
-      <w:proofErr w:type="spellStart"/>
-      <w:r>
-        <w:t>esten</w:t>
-      </w:r>
-      <w:proofErr w:type="spellEnd"/>
-      <w:r>
-        <w:t xml:space="preserve"> aumentando el contador debido a que manejan etiquetas que existen en el diccionario.</w:t>
-      </w:r>
+      </w:pPr>
     </w:p>
     <w:p>
       <w:pPr>

</xml_diff>